<commit_message>
git common flow commands added
</commit_message>
<xml_diff>
--- a/git_command.docx
+++ b/git_command.docx
@@ -794,15 +794,811 @@
           <w:lang w:val="en-CA"/>
         </w:rPr>
       </w:pPr>
-    </w:p>
-    <w:p>
-      <w:pPr>
-        <w:rPr>
-          <w:sz w:val="24"/>
-          <w:szCs w:val="24"/>
-          <w:lang w:val="en-CA"/>
-        </w:rPr>
-      </w:pPr>
+      <w:r>
+        <w:rPr>
+          <w:b/>
+          <w:sz w:val="24"/>
+          <w:szCs w:val="24"/>
+          <w:lang w:val="en-CA"/>
+        </w:rPr>
+        <w:t>git common workflow</w:t>
+      </w:r>
+    </w:p>
+    <w:p>
+      <w:pPr>
+        <w:pStyle w:val="ListParagraph"/>
+        <w:numPr>
+          <w:ilvl w:val="0"/>
+          <w:numId w:val="6"/>
+        </w:numPr>
+        <w:rPr>
+          <w:sz w:val="24"/>
+          <w:szCs w:val="24"/>
+          <w:lang w:val="en-CA"/>
+        </w:rPr>
+      </w:pPr>
+      <w:r>
+        <w:rPr>
+          <w:sz w:val="24"/>
+          <w:szCs w:val="24"/>
+          <w:lang w:val="en-CA"/>
+        </w:rPr>
+        <w:t xml:space="preserve">git </w:t>
+      </w:r>
+      <w:r>
+        <w:rPr>
+          <w:sz w:val="24"/>
+          <w:szCs w:val="24"/>
+          <w:lang w:val="en-CA"/>
+        </w:rPr>
+        <w:t>branch new-branch</w:t>
+      </w:r>
+      <w:r>
+        <w:rPr>
+          <w:sz w:val="24"/>
+          <w:szCs w:val="24"/>
+          <w:lang w:val="en-CA"/>
+        </w:rPr>
+        <w:t>2</w:t>
+      </w:r>
+      <w:r>
+        <w:rPr>
+          <w:sz w:val="24"/>
+          <w:szCs w:val="24"/>
+          <w:lang w:val="en-CA"/>
+        </w:rPr>
+        <w:tab/>
+      </w:r>
+      <w:r>
+        <w:rPr>
+          <w:sz w:val="24"/>
+          <w:szCs w:val="24"/>
+          <w:lang w:val="en-CA"/>
+        </w:rPr>
+        <w:tab/>
+        <w:t># create a new branch</w:t>
+      </w:r>
+    </w:p>
+    <w:p>
+      <w:pPr>
+        <w:pStyle w:val="ListParagraph"/>
+        <w:numPr>
+          <w:ilvl w:val="0"/>
+          <w:numId w:val="6"/>
+        </w:numPr>
+        <w:rPr>
+          <w:sz w:val="24"/>
+          <w:szCs w:val="24"/>
+          <w:lang w:val="en-CA"/>
+        </w:rPr>
+      </w:pPr>
+      <w:r>
+        <w:rPr>
+          <w:sz w:val="24"/>
+          <w:szCs w:val="24"/>
+          <w:lang w:val="en-CA"/>
+        </w:rPr>
+        <w:t>git branch</w:t>
+      </w:r>
+      <w:r>
+        <w:rPr>
+          <w:sz w:val="24"/>
+          <w:szCs w:val="24"/>
+          <w:lang w:val="en-CA"/>
+        </w:rPr>
+        <w:tab/>
+      </w:r>
+      <w:r>
+        <w:rPr>
+          <w:sz w:val="24"/>
+          <w:szCs w:val="24"/>
+          <w:lang w:val="en-CA"/>
+        </w:rPr>
+        <w:tab/>
+      </w:r>
+      <w:r>
+        <w:rPr>
+          <w:sz w:val="24"/>
+          <w:szCs w:val="24"/>
+          <w:lang w:val="en-CA"/>
+        </w:rPr>
+        <w:tab/>
+      </w:r>
+      <w:r>
+        <w:rPr>
+          <w:sz w:val="24"/>
+          <w:szCs w:val="24"/>
+          <w:lang w:val="en-CA"/>
+        </w:rPr>
+        <w:tab/>
+        <w:t xml:space="preserve"># list all </w:t>
+      </w:r>
+      <w:r>
+        <w:rPr>
+          <w:sz w:val="24"/>
+          <w:szCs w:val="24"/>
+          <w:lang w:val="en-CA"/>
+        </w:rPr>
+        <w:t xml:space="preserve">local </w:t>
+      </w:r>
+      <w:r>
+        <w:rPr>
+          <w:sz w:val="24"/>
+          <w:szCs w:val="24"/>
+          <w:lang w:val="en-CA"/>
+        </w:rPr>
+        <w:t>branches</w:t>
+      </w:r>
+      <w:r>
+        <w:rPr>
+          <w:sz w:val="24"/>
+          <w:szCs w:val="24"/>
+          <w:lang w:val="en-CA"/>
+        </w:rPr>
+        <w:t>, including *master</w:t>
+      </w:r>
+    </w:p>
+    <w:p>
+      <w:pPr>
+        <w:pStyle w:val="ListParagraph"/>
+        <w:numPr>
+          <w:ilvl w:val="0"/>
+          <w:numId w:val="6"/>
+        </w:numPr>
+        <w:rPr>
+          <w:sz w:val="24"/>
+          <w:szCs w:val="24"/>
+          <w:lang w:val="en-CA"/>
+        </w:rPr>
+      </w:pPr>
+      <w:r>
+        <w:rPr>
+          <w:sz w:val="24"/>
+          <w:szCs w:val="24"/>
+          <w:lang w:val="en-CA"/>
+        </w:rPr>
+        <w:t>git checkout new-branch2</w:t>
+      </w:r>
+      <w:r>
+        <w:rPr>
+          <w:sz w:val="24"/>
+          <w:szCs w:val="24"/>
+          <w:lang w:val="en-CA"/>
+        </w:rPr>
+        <w:tab/>
+      </w:r>
+      <w:r>
+        <w:rPr>
+          <w:sz w:val="24"/>
+          <w:szCs w:val="24"/>
+          <w:lang w:val="en-CA"/>
+        </w:rPr>
+        <w:tab/>
+        <w:t># return: switched to branch “new-branch2”</w:t>
+      </w:r>
+    </w:p>
+    <w:p>
+      <w:pPr>
+        <w:pStyle w:val="ListParagraph"/>
+        <w:numPr>
+          <w:ilvl w:val="0"/>
+          <w:numId w:val="6"/>
+        </w:numPr>
+        <w:rPr>
+          <w:sz w:val="24"/>
+          <w:szCs w:val="24"/>
+          <w:lang w:val="en-CA"/>
+        </w:rPr>
+      </w:pPr>
+      <w:r>
+        <w:rPr>
+          <w:sz w:val="24"/>
+          <w:szCs w:val="24"/>
+          <w:lang w:val="en-CA"/>
+        </w:rPr>
+        <w:t>make some changes to the file</w:t>
+      </w:r>
+    </w:p>
+    <w:p>
+      <w:pPr>
+        <w:pStyle w:val="ListParagraph"/>
+        <w:numPr>
+          <w:ilvl w:val="0"/>
+          <w:numId w:val="6"/>
+        </w:numPr>
+        <w:rPr>
+          <w:sz w:val="24"/>
+          <w:szCs w:val="24"/>
+          <w:lang w:val="en-CA"/>
+        </w:rPr>
+      </w:pPr>
+      <w:r>
+        <w:rPr>
+          <w:sz w:val="24"/>
+          <w:szCs w:val="24"/>
+          <w:lang w:val="en-CA"/>
+        </w:rPr>
+        <w:t>git add .</w:t>
+      </w:r>
+      <w:r>
+        <w:rPr>
+          <w:sz w:val="24"/>
+          <w:szCs w:val="24"/>
+          <w:lang w:val="en-CA"/>
+        </w:rPr>
+        <w:tab/>
+      </w:r>
+      <w:r>
+        <w:rPr>
+          <w:sz w:val="24"/>
+          <w:szCs w:val="24"/>
+          <w:lang w:val="en-CA"/>
+        </w:rPr>
+        <w:tab/>
+      </w:r>
+      <w:r>
+        <w:rPr>
+          <w:sz w:val="24"/>
+          <w:szCs w:val="24"/>
+          <w:lang w:val="en-CA"/>
+        </w:rPr>
+        <w:tab/>
+      </w:r>
+      <w:r>
+        <w:rPr>
+          <w:sz w:val="24"/>
+          <w:szCs w:val="24"/>
+          <w:lang w:val="en-CA"/>
+        </w:rPr>
+        <w:tab/>
+        <w:t xml:space="preserve"># no effect on the master branch or the </w:t>
+      </w:r>
+    </w:p>
+    <w:p>
+      <w:pPr>
+        <w:pStyle w:val="ListParagraph"/>
+        <w:numPr>
+          <w:ilvl w:val="0"/>
+          <w:numId w:val="6"/>
+        </w:numPr>
+        <w:rPr>
+          <w:sz w:val="24"/>
+          <w:szCs w:val="24"/>
+          <w:lang w:val="en-CA"/>
+        </w:rPr>
+      </w:pPr>
+      <w:r>
+        <w:rPr>
+          <w:sz w:val="24"/>
+          <w:szCs w:val="24"/>
+          <w:lang w:val="en-CA"/>
+        </w:rPr>
+        <w:t>git commit –m “new commit”</w:t>
+      </w:r>
+      <w:r>
+        <w:rPr>
+          <w:sz w:val="24"/>
+          <w:szCs w:val="24"/>
+          <w:lang w:val="en-CA"/>
+        </w:rPr>
+        <w:t xml:space="preserve"> </w:t>
+      </w:r>
+      <w:r>
+        <w:rPr>
+          <w:sz w:val="24"/>
+          <w:szCs w:val="24"/>
+          <w:lang w:val="en-CA"/>
+        </w:rPr>
+        <w:tab/>
+        <w:t># remote repository</w:t>
+      </w:r>
+    </w:p>
+    <w:p>
+      <w:pPr>
+        <w:pStyle w:val="ListParagraph"/>
+        <w:numPr>
+          <w:ilvl w:val="0"/>
+          <w:numId w:val="6"/>
+        </w:numPr>
+        <w:rPr>
+          <w:sz w:val="24"/>
+          <w:szCs w:val="24"/>
+          <w:lang w:val="en-CA"/>
+        </w:rPr>
+      </w:pPr>
+      <w:r>
+        <w:rPr>
+          <w:sz w:val="24"/>
+          <w:szCs w:val="24"/>
+          <w:lang w:val="en-CA"/>
+        </w:rPr>
+        <w:lastRenderedPageBreak/>
+        <w:t>git push –u origin new-branc</w:t>
+      </w:r>
+      <w:r>
+        <w:rPr>
+          <w:sz w:val="24"/>
+          <w:szCs w:val="24"/>
+          <w:lang w:val="en-CA"/>
+        </w:rPr>
+        <w:t>h2</w:t>
+      </w:r>
+      <w:r>
+        <w:rPr>
+          <w:sz w:val="24"/>
+          <w:szCs w:val="24"/>
+          <w:lang w:val="en-CA"/>
+        </w:rPr>
+        <w:tab/>
+      </w:r>
+      <w:r>
+        <w:rPr>
+          <w:b/>
+          <w:sz w:val="24"/>
+          <w:szCs w:val="24"/>
+          <w:lang w:val="en-CA"/>
+        </w:rPr>
+        <w:t># push changes to new-branch2; -u means associate the local changes we just made with the new-branch2; next time, we can just do: git pull, git push</w:t>
+      </w:r>
+    </w:p>
+    <w:p>
+      <w:pPr>
+        <w:pStyle w:val="ListParagraph"/>
+        <w:numPr>
+          <w:ilvl w:val="0"/>
+          <w:numId w:val="6"/>
+        </w:numPr>
+        <w:rPr>
+          <w:sz w:val="24"/>
+          <w:szCs w:val="24"/>
+          <w:lang w:val="en-CA"/>
+        </w:rPr>
+      </w:pPr>
+      <w:r>
+        <w:rPr>
+          <w:sz w:val="24"/>
+          <w:szCs w:val="24"/>
+          <w:lang w:val="en-CA"/>
+        </w:rPr>
+        <w:t>git branch –a</w:t>
+      </w:r>
+      <w:r>
+        <w:rPr>
+          <w:sz w:val="24"/>
+          <w:szCs w:val="24"/>
+          <w:lang w:val="en-CA"/>
+        </w:rPr>
+        <w:tab/>
+      </w:r>
+      <w:r>
+        <w:rPr>
+          <w:sz w:val="24"/>
+          <w:szCs w:val="24"/>
+          <w:lang w:val="en-CA"/>
+        </w:rPr>
+        <w:tab/>
+      </w:r>
+      <w:r>
+        <w:rPr>
+          <w:sz w:val="24"/>
+          <w:szCs w:val="24"/>
+          <w:lang w:val="en-CA"/>
+        </w:rPr>
+        <w:tab/>
+      </w:r>
+      <w:r>
+        <w:rPr>
+          <w:sz w:val="24"/>
+          <w:szCs w:val="24"/>
+          <w:lang w:val="en-CA"/>
+        </w:rPr>
+        <w:tab/>
+        <w:t># list all local and remote branches</w:t>
+      </w:r>
+    </w:p>
+    <w:p>
+      <w:pPr>
+        <w:rPr>
+          <w:b/>
+          <w:sz w:val="24"/>
+          <w:szCs w:val="24"/>
+          <w:lang w:val="en-CA"/>
+        </w:rPr>
+      </w:pPr>
+      <w:r>
+        <w:rPr>
+          <w:b/>
+          <w:sz w:val="24"/>
+          <w:szCs w:val="24"/>
+          <w:lang w:val="en-CA"/>
+        </w:rPr>
+        <w:t>merge branch with the master branch</w:t>
+      </w:r>
+    </w:p>
+    <w:p>
+      <w:pPr>
+        <w:pStyle w:val="ListParagraph"/>
+        <w:numPr>
+          <w:ilvl w:val="0"/>
+          <w:numId w:val="7"/>
+        </w:numPr>
+        <w:rPr>
+          <w:sz w:val="24"/>
+          <w:szCs w:val="24"/>
+          <w:lang w:val="en-CA"/>
+        </w:rPr>
+      </w:pPr>
+      <w:r>
+        <w:rPr>
+          <w:sz w:val="24"/>
+          <w:szCs w:val="24"/>
+          <w:lang w:val="en-CA"/>
+        </w:rPr>
+        <w:t>git checkout master</w:t>
+      </w:r>
+    </w:p>
+    <w:p>
+      <w:pPr>
+        <w:pStyle w:val="ListParagraph"/>
+        <w:numPr>
+          <w:ilvl w:val="0"/>
+          <w:numId w:val="7"/>
+        </w:numPr>
+        <w:rPr>
+          <w:sz w:val="24"/>
+          <w:szCs w:val="24"/>
+          <w:lang w:val="en-CA"/>
+        </w:rPr>
+      </w:pPr>
+      <w:r>
+        <w:rPr>
+          <w:sz w:val="24"/>
+          <w:szCs w:val="24"/>
+          <w:lang w:val="en-CA"/>
+        </w:rPr>
+        <w:t>git pull origin master</w:t>
+      </w:r>
+    </w:p>
+    <w:p>
+      <w:pPr>
+        <w:pStyle w:val="ListParagraph"/>
+        <w:numPr>
+          <w:ilvl w:val="0"/>
+          <w:numId w:val="7"/>
+        </w:numPr>
+        <w:rPr>
+          <w:sz w:val="24"/>
+          <w:szCs w:val="24"/>
+          <w:lang w:val="en-CA"/>
+        </w:rPr>
+      </w:pPr>
+      <w:r>
+        <w:rPr>
+          <w:sz w:val="24"/>
+          <w:szCs w:val="24"/>
+          <w:lang w:val="en-CA"/>
+        </w:rPr>
+        <w:t>git branch --merged</w:t>
+      </w:r>
+      <w:r>
+        <w:rPr>
+          <w:sz w:val="24"/>
+          <w:szCs w:val="24"/>
+          <w:lang w:val="en-CA"/>
+        </w:rPr>
+        <w:tab/>
+      </w:r>
+      <w:r>
+        <w:rPr>
+          <w:sz w:val="24"/>
+          <w:szCs w:val="24"/>
+          <w:lang w:val="en-CA"/>
+        </w:rPr>
+        <w:tab/>
+      </w:r>
+      <w:r>
+        <w:rPr>
+          <w:sz w:val="24"/>
+          <w:szCs w:val="24"/>
+          <w:lang w:val="en-CA"/>
+        </w:rPr>
+        <w:tab/>
+        <w:t># return the branch that has been merged</w:t>
+      </w:r>
+    </w:p>
+    <w:p>
+      <w:pPr>
+        <w:pStyle w:val="ListParagraph"/>
+        <w:numPr>
+          <w:ilvl w:val="0"/>
+          <w:numId w:val="7"/>
+        </w:numPr>
+        <w:rPr>
+          <w:sz w:val="24"/>
+          <w:szCs w:val="24"/>
+          <w:lang w:val="en-CA"/>
+        </w:rPr>
+      </w:pPr>
+      <w:r>
+        <w:rPr>
+          <w:sz w:val="24"/>
+          <w:szCs w:val="24"/>
+          <w:lang w:val="en-CA"/>
+        </w:rPr>
+        <w:t>git merge new-branch2</w:t>
+      </w:r>
+    </w:p>
+    <w:p>
+      <w:pPr>
+        <w:pStyle w:val="ListParagraph"/>
+        <w:numPr>
+          <w:ilvl w:val="0"/>
+          <w:numId w:val="7"/>
+        </w:numPr>
+        <w:rPr>
+          <w:sz w:val="24"/>
+          <w:szCs w:val="24"/>
+          <w:lang w:val="en-CA"/>
+        </w:rPr>
+      </w:pPr>
+      <w:r>
+        <w:rPr>
+          <w:sz w:val="24"/>
+          <w:szCs w:val="24"/>
+          <w:lang w:val="en-CA"/>
+        </w:rPr>
+        <w:t>git push origin master</w:t>
+      </w:r>
+    </w:p>
+    <w:p>
+      <w:pPr>
+        <w:rPr>
+          <w:b/>
+          <w:sz w:val="24"/>
+          <w:szCs w:val="24"/>
+          <w:lang w:val="en-CA"/>
+        </w:rPr>
+      </w:pPr>
+      <w:r>
+        <w:rPr>
+          <w:b/>
+          <w:sz w:val="24"/>
+          <w:szCs w:val="24"/>
+          <w:lang w:val="en-CA"/>
+        </w:rPr>
+        <w:t>delete merged branch</w:t>
+      </w:r>
+    </w:p>
+    <w:p>
+      <w:pPr>
+        <w:pStyle w:val="ListParagraph"/>
+        <w:numPr>
+          <w:ilvl w:val="0"/>
+          <w:numId w:val="9"/>
+        </w:numPr>
+        <w:rPr>
+          <w:sz w:val="24"/>
+          <w:szCs w:val="24"/>
+          <w:lang w:val="en-CA"/>
+        </w:rPr>
+      </w:pPr>
+      <w:r>
+        <w:rPr>
+          <w:sz w:val="24"/>
+          <w:szCs w:val="24"/>
+          <w:lang w:val="en-CA"/>
+        </w:rPr>
+        <w:t>git branch --merged</w:t>
+      </w:r>
+      <w:r>
+        <w:rPr>
+          <w:sz w:val="24"/>
+          <w:szCs w:val="24"/>
+          <w:lang w:val="en-CA"/>
+        </w:rPr>
+        <w:tab/>
+      </w:r>
+      <w:r>
+        <w:rPr>
+          <w:sz w:val="24"/>
+          <w:szCs w:val="24"/>
+          <w:lang w:val="en-CA"/>
+        </w:rPr>
+        <w:tab/>
+      </w:r>
+      <w:r>
+        <w:rPr>
+          <w:sz w:val="24"/>
+          <w:szCs w:val="24"/>
+          <w:lang w:val="en-CA"/>
+        </w:rPr>
+        <w:tab/>
+        <w:t># check the merged branch again</w:t>
+      </w:r>
+    </w:p>
+    <w:p>
+      <w:pPr>
+        <w:pStyle w:val="ListParagraph"/>
+        <w:numPr>
+          <w:ilvl w:val="0"/>
+          <w:numId w:val="9"/>
+        </w:numPr>
+        <w:rPr>
+          <w:b/>
+          <w:sz w:val="24"/>
+          <w:szCs w:val="24"/>
+          <w:lang w:val="en-CA"/>
+        </w:rPr>
+      </w:pPr>
+      <w:r>
+        <w:rPr>
+          <w:sz w:val="24"/>
+          <w:szCs w:val="24"/>
+          <w:lang w:val="en-CA"/>
+        </w:rPr>
+        <w:t>git branch –d new-</w:t>
+      </w:r>
+      <w:r>
+        <w:rPr>
+          <w:sz w:val="24"/>
+          <w:szCs w:val="24"/>
+          <w:lang w:val="en-CA"/>
+        </w:rPr>
+        <w:t>branch</w:t>
+      </w:r>
+      <w:r>
+        <w:rPr>
+          <w:sz w:val="24"/>
+          <w:szCs w:val="24"/>
+          <w:lang w:val="en-CA"/>
+        </w:rPr>
+        <w:t>2</w:t>
+      </w:r>
+      <w:r>
+        <w:rPr>
+          <w:sz w:val="24"/>
+          <w:szCs w:val="24"/>
+          <w:lang w:val="en-CA"/>
+        </w:rPr>
+        <w:tab/>
+      </w:r>
+      <w:r>
+        <w:rPr>
+          <w:sz w:val="24"/>
+          <w:szCs w:val="24"/>
+          <w:lang w:val="en-CA"/>
+        </w:rPr>
+        <w:tab/>
+        <w:t xml:space="preserve"># </w:t>
+      </w:r>
+      <w:r>
+        <w:rPr>
+          <w:b/>
+          <w:sz w:val="24"/>
+          <w:szCs w:val="24"/>
+          <w:lang w:val="en-CA"/>
+        </w:rPr>
+        <w:t>delete branch</w:t>
+      </w:r>
+      <w:r>
+        <w:rPr>
+          <w:b/>
+          <w:sz w:val="24"/>
+          <w:szCs w:val="24"/>
+          <w:lang w:val="en-CA"/>
+        </w:rPr>
+        <w:t xml:space="preserve"> locally</w:t>
+      </w:r>
+    </w:p>
+    <w:p>
+      <w:pPr>
+        <w:pStyle w:val="ListParagraph"/>
+        <w:numPr>
+          <w:ilvl w:val="0"/>
+          <w:numId w:val="9"/>
+        </w:numPr>
+        <w:rPr>
+          <w:sz w:val="24"/>
+          <w:szCs w:val="24"/>
+          <w:lang w:val="en-CA"/>
+        </w:rPr>
+      </w:pPr>
+      <w:r>
+        <w:rPr>
+          <w:sz w:val="24"/>
+          <w:szCs w:val="24"/>
+          <w:lang w:val="en-CA"/>
+        </w:rPr>
+        <w:t xml:space="preserve">git branch </w:t>
+      </w:r>
+      <w:r>
+        <w:rPr>
+          <w:sz w:val="24"/>
+          <w:szCs w:val="24"/>
+          <w:lang w:val="en-CA"/>
+        </w:rPr>
+        <w:t>–</w:t>
+      </w:r>
+      <w:r>
+        <w:rPr>
+          <w:sz w:val="24"/>
+          <w:szCs w:val="24"/>
+          <w:lang w:val="en-CA"/>
+        </w:rPr>
+        <w:t>a</w:t>
+      </w:r>
+    </w:p>
+    <w:p>
+      <w:pPr>
+        <w:pStyle w:val="ListParagraph"/>
+        <w:numPr>
+          <w:ilvl w:val="0"/>
+          <w:numId w:val="9"/>
+        </w:numPr>
+        <w:rPr>
+          <w:sz w:val="24"/>
+          <w:szCs w:val="24"/>
+          <w:lang w:val="en-CA"/>
+        </w:rPr>
+      </w:pPr>
+      <w:r>
+        <w:rPr>
+          <w:sz w:val="24"/>
+          <w:szCs w:val="24"/>
+          <w:lang w:val="en-CA"/>
+        </w:rPr>
+        <w:t>git push origin --delete new-branch2</w:t>
+      </w:r>
+      <w:r>
+        <w:rPr>
+          <w:sz w:val="24"/>
+          <w:szCs w:val="24"/>
+          <w:lang w:val="en-CA"/>
+        </w:rPr>
+        <w:tab/>
+      </w:r>
+      <w:r>
+        <w:rPr>
+          <w:sz w:val="24"/>
+          <w:szCs w:val="24"/>
+          <w:lang w:val="en-CA"/>
+        </w:rPr>
+        <w:tab/>
+        <w:t xml:space="preserve"># </w:t>
+      </w:r>
+      <w:r>
+        <w:rPr>
+          <w:b/>
+          <w:sz w:val="24"/>
+          <w:szCs w:val="24"/>
+          <w:lang w:val="en-CA"/>
+        </w:rPr>
+        <w:t>delete branch remotely</w:t>
+      </w:r>
+    </w:p>
+    <w:p>
+      <w:pPr>
+        <w:pStyle w:val="ListParagraph"/>
+        <w:numPr>
+          <w:ilvl w:val="0"/>
+          <w:numId w:val="9"/>
+        </w:numPr>
+        <w:rPr>
+          <w:sz w:val="24"/>
+          <w:szCs w:val="24"/>
+          <w:lang w:val="en-CA"/>
+        </w:rPr>
+      </w:pPr>
+      <w:r>
+        <w:rPr>
+          <w:sz w:val="24"/>
+          <w:szCs w:val="24"/>
+          <w:lang w:val="en-CA"/>
+        </w:rPr>
+        <w:t>git branch -a</w:t>
+      </w:r>
+      <w:bookmarkStart w:id="0" w:name="_GoBack"/>
+      <w:bookmarkEnd w:id="0"/>
     </w:p>
     <w:p>
       <w:pPr>
@@ -818,7 +1614,6 @@
           <w:sz w:val="24"/>
           <w:szCs w:val="24"/>
         </w:rPr>
-        <w:lastRenderedPageBreak/>
         <w:drawing>
           <wp:inline distT="0" distB="0" distL="0" distR="0" wp14:anchorId="48759497" wp14:editId="6798D4BD">
             <wp:extent cx="5478780" cy="3118485"/>
@@ -877,8 +1672,6 @@
           <w:lang w:val="en-CA"/>
         </w:rPr>
       </w:pPr>
-      <w:bookmarkStart w:id="0" w:name="_GoBack"/>
-      <w:bookmarkEnd w:id="0"/>
     </w:p>
     <w:p>
       <w:pPr>
@@ -894,6 +1687,7 @@
           <w:sz w:val="24"/>
           <w:szCs w:val="24"/>
         </w:rPr>
+        <w:lastRenderedPageBreak/>
         <w:drawing>
           <wp:inline distT="0" distB="0" distL="0" distR="0" wp14:anchorId="032FFFF6" wp14:editId="00F1D351">
             <wp:extent cx="5486400" cy="3383915"/>
@@ -1234,6 +2028,119 @@
     </w:lvl>
   </w:abstractNum>
   <w:abstractNum w:abstractNumId="2">
+    <w:nsid w:val="0F0862BA"/>
+    <w:multiLevelType w:val="hybridMultilevel"/>
+    <w:tmpl w:val="A6EA0C80"/>
+    <w:lvl w:ilvl="0" w:tplc="04090001">
+      <w:start w:val="1"/>
+      <w:numFmt w:val="bullet"/>
+      <w:lvlText w:val=""/>
+      <w:lvlJc w:val="left"/>
+      <w:pPr>
+        <w:ind w:left="720" w:hanging="360"/>
+      </w:pPr>
+      <w:rPr>
+        <w:rFonts w:ascii="Symbol" w:hAnsi="Symbol" w:hint="default"/>
+      </w:rPr>
+    </w:lvl>
+    <w:lvl w:ilvl="1" w:tplc="04090003" w:tentative="1">
+      <w:start w:val="1"/>
+      <w:numFmt w:val="bullet"/>
+      <w:lvlText w:val="o"/>
+      <w:lvlJc w:val="left"/>
+      <w:pPr>
+        <w:ind w:left="1440" w:hanging="360"/>
+      </w:pPr>
+      <w:rPr>
+        <w:rFonts w:ascii="Courier New" w:hAnsi="Courier New" w:cs="Courier New" w:hint="default"/>
+      </w:rPr>
+    </w:lvl>
+    <w:lvl w:ilvl="2" w:tplc="04090005" w:tentative="1">
+      <w:start w:val="1"/>
+      <w:numFmt w:val="bullet"/>
+      <w:lvlText w:val=""/>
+      <w:lvlJc w:val="left"/>
+      <w:pPr>
+        <w:ind w:left="2160" w:hanging="360"/>
+      </w:pPr>
+      <w:rPr>
+        <w:rFonts w:ascii="Wingdings" w:hAnsi="Wingdings" w:hint="default"/>
+      </w:rPr>
+    </w:lvl>
+    <w:lvl w:ilvl="3" w:tplc="04090001" w:tentative="1">
+      <w:start w:val="1"/>
+      <w:numFmt w:val="bullet"/>
+      <w:lvlText w:val=""/>
+      <w:lvlJc w:val="left"/>
+      <w:pPr>
+        <w:ind w:left="2880" w:hanging="360"/>
+      </w:pPr>
+      <w:rPr>
+        <w:rFonts w:ascii="Symbol" w:hAnsi="Symbol" w:hint="default"/>
+      </w:rPr>
+    </w:lvl>
+    <w:lvl w:ilvl="4" w:tplc="04090003" w:tentative="1">
+      <w:start w:val="1"/>
+      <w:numFmt w:val="bullet"/>
+      <w:lvlText w:val="o"/>
+      <w:lvlJc w:val="left"/>
+      <w:pPr>
+        <w:ind w:left="3600" w:hanging="360"/>
+      </w:pPr>
+      <w:rPr>
+        <w:rFonts w:ascii="Courier New" w:hAnsi="Courier New" w:cs="Courier New" w:hint="default"/>
+      </w:rPr>
+    </w:lvl>
+    <w:lvl w:ilvl="5" w:tplc="04090005" w:tentative="1">
+      <w:start w:val="1"/>
+      <w:numFmt w:val="bullet"/>
+      <w:lvlText w:val=""/>
+      <w:lvlJc w:val="left"/>
+      <w:pPr>
+        <w:ind w:left="4320" w:hanging="360"/>
+      </w:pPr>
+      <w:rPr>
+        <w:rFonts w:ascii="Wingdings" w:hAnsi="Wingdings" w:hint="default"/>
+      </w:rPr>
+    </w:lvl>
+    <w:lvl w:ilvl="6" w:tplc="04090001" w:tentative="1">
+      <w:start w:val="1"/>
+      <w:numFmt w:val="bullet"/>
+      <w:lvlText w:val=""/>
+      <w:lvlJc w:val="left"/>
+      <w:pPr>
+        <w:ind w:left="5040" w:hanging="360"/>
+      </w:pPr>
+      <w:rPr>
+        <w:rFonts w:ascii="Symbol" w:hAnsi="Symbol" w:hint="default"/>
+      </w:rPr>
+    </w:lvl>
+    <w:lvl w:ilvl="7" w:tplc="04090003" w:tentative="1">
+      <w:start w:val="1"/>
+      <w:numFmt w:val="bullet"/>
+      <w:lvlText w:val="o"/>
+      <w:lvlJc w:val="left"/>
+      <w:pPr>
+        <w:ind w:left="5760" w:hanging="360"/>
+      </w:pPr>
+      <w:rPr>
+        <w:rFonts w:ascii="Courier New" w:hAnsi="Courier New" w:cs="Courier New" w:hint="default"/>
+      </w:rPr>
+    </w:lvl>
+    <w:lvl w:ilvl="8" w:tplc="04090005" w:tentative="1">
+      <w:start w:val="1"/>
+      <w:numFmt w:val="bullet"/>
+      <w:lvlText w:val=""/>
+      <w:lvlJc w:val="left"/>
+      <w:pPr>
+        <w:ind w:left="6480" w:hanging="360"/>
+      </w:pPr>
+      <w:rPr>
+        <w:rFonts w:ascii="Wingdings" w:hAnsi="Wingdings" w:hint="default"/>
+      </w:rPr>
+    </w:lvl>
+  </w:abstractNum>
+  <w:abstractNum w:abstractNumId="3">
     <w:nsid w:val="1F9717B5"/>
     <w:multiLevelType w:val="hybridMultilevel"/>
     <w:tmpl w:val="285A5A46"/>
@@ -1347,7 +2254,185 @@
       </w:rPr>
     </w:lvl>
   </w:abstractNum>
-  <w:abstractNum w:abstractNumId="3">
+  <w:abstractNum w:abstractNumId="4">
+    <w:nsid w:val="37834AA3"/>
+    <w:multiLevelType w:val="hybridMultilevel"/>
+    <w:tmpl w:val="343E9050"/>
+    <w:lvl w:ilvl="0" w:tplc="7286212C">
+      <w:start w:val="1"/>
+      <w:numFmt w:val="decimal"/>
+      <w:lvlText w:val="%1."/>
+      <w:lvlJc w:val="left"/>
+      <w:pPr>
+        <w:ind w:left="720" w:hanging="360"/>
+      </w:pPr>
+      <w:rPr>
+        <w:b w:val="0"/>
+      </w:rPr>
+    </w:lvl>
+    <w:lvl w:ilvl="1" w:tplc="04090019" w:tentative="1">
+      <w:start w:val="1"/>
+      <w:numFmt w:val="lowerLetter"/>
+      <w:lvlText w:val="%2."/>
+      <w:lvlJc w:val="left"/>
+      <w:pPr>
+        <w:ind w:left="1440" w:hanging="360"/>
+      </w:pPr>
+    </w:lvl>
+    <w:lvl w:ilvl="2" w:tplc="0409001B" w:tentative="1">
+      <w:start w:val="1"/>
+      <w:numFmt w:val="lowerRoman"/>
+      <w:lvlText w:val="%3."/>
+      <w:lvlJc w:val="right"/>
+      <w:pPr>
+        <w:ind w:left="2160" w:hanging="180"/>
+      </w:pPr>
+    </w:lvl>
+    <w:lvl w:ilvl="3" w:tplc="0409000F" w:tentative="1">
+      <w:start w:val="1"/>
+      <w:numFmt w:val="decimal"/>
+      <w:lvlText w:val="%4."/>
+      <w:lvlJc w:val="left"/>
+      <w:pPr>
+        <w:ind w:left="2880" w:hanging="360"/>
+      </w:pPr>
+    </w:lvl>
+    <w:lvl w:ilvl="4" w:tplc="04090019" w:tentative="1">
+      <w:start w:val="1"/>
+      <w:numFmt w:val="lowerLetter"/>
+      <w:lvlText w:val="%5."/>
+      <w:lvlJc w:val="left"/>
+      <w:pPr>
+        <w:ind w:left="3600" w:hanging="360"/>
+      </w:pPr>
+    </w:lvl>
+    <w:lvl w:ilvl="5" w:tplc="0409001B" w:tentative="1">
+      <w:start w:val="1"/>
+      <w:numFmt w:val="lowerRoman"/>
+      <w:lvlText w:val="%6."/>
+      <w:lvlJc w:val="right"/>
+      <w:pPr>
+        <w:ind w:left="4320" w:hanging="180"/>
+      </w:pPr>
+    </w:lvl>
+    <w:lvl w:ilvl="6" w:tplc="0409000F" w:tentative="1">
+      <w:start w:val="1"/>
+      <w:numFmt w:val="decimal"/>
+      <w:lvlText w:val="%7."/>
+      <w:lvlJc w:val="left"/>
+      <w:pPr>
+        <w:ind w:left="5040" w:hanging="360"/>
+      </w:pPr>
+    </w:lvl>
+    <w:lvl w:ilvl="7" w:tplc="04090019" w:tentative="1">
+      <w:start w:val="1"/>
+      <w:numFmt w:val="lowerLetter"/>
+      <w:lvlText w:val="%8."/>
+      <w:lvlJc w:val="left"/>
+      <w:pPr>
+        <w:ind w:left="5760" w:hanging="360"/>
+      </w:pPr>
+    </w:lvl>
+    <w:lvl w:ilvl="8" w:tplc="0409001B" w:tentative="1">
+      <w:start w:val="1"/>
+      <w:numFmt w:val="lowerRoman"/>
+      <w:lvlText w:val="%9."/>
+      <w:lvlJc w:val="right"/>
+      <w:pPr>
+        <w:ind w:left="6480" w:hanging="180"/>
+      </w:pPr>
+    </w:lvl>
+  </w:abstractNum>
+  <w:abstractNum w:abstractNumId="5">
+    <w:nsid w:val="49366006"/>
+    <w:multiLevelType w:val="hybridMultilevel"/>
+    <w:tmpl w:val="24729B0A"/>
+    <w:lvl w:ilvl="0" w:tplc="7286212C">
+      <w:start w:val="1"/>
+      <w:numFmt w:val="decimal"/>
+      <w:lvlText w:val="%1."/>
+      <w:lvlJc w:val="left"/>
+      <w:pPr>
+        <w:ind w:left="720" w:hanging="360"/>
+      </w:pPr>
+      <w:rPr>
+        <w:b w:val="0"/>
+      </w:rPr>
+    </w:lvl>
+    <w:lvl w:ilvl="1" w:tplc="04090019" w:tentative="1">
+      <w:start w:val="1"/>
+      <w:numFmt w:val="lowerLetter"/>
+      <w:lvlText w:val="%2."/>
+      <w:lvlJc w:val="left"/>
+      <w:pPr>
+        <w:ind w:left="1440" w:hanging="360"/>
+      </w:pPr>
+    </w:lvl>
+    <w:lvl w:ilvl="2" w:tplc="0409001B" w:tentative="1">
+      <w:start w:val="1"/>
+      <w:numFmt w:val="lowerRoman"/>
+      <w:lvlText w:val="%3."/>
+      <w:lvlJc w:val="right"/>
+      <w:pPr>
+        <w:ind w:left="2160" w:hanging="180"/>
+      </w:pPr>
+    </w:lvl>
+    <w:lvl w:ilvl="3" w:tplc="0409000F" w:tentative="1">
+      <w:start w:val="1"/>
+      <w:numFmt w:val="decimal"/>
+      <w:lvlText w:val="%4."/>
+      <w:lvlJc w:val="left"/>
+      <w:pPr>
+        <w:ind w:left="2880" w:hanging="360"/>
+      </w:pPr>
+    </w:lvl>
+    <w:lvl w:ilvl="4" w:tplc="04090019" w:tentative="1">
+      <w:start w:val="1"/>
+      <w:numFmt w:val="lowerLetter"/>
+      <w:lvlText w:val="%5."/>
+      <w:lvlJc w:val="left"/>
+      <w:pPr>
+        <w:ind w:left="3600" w:hanging="360"/>
+      </w:pPr>
+    </w:lvl>
+    <w:lvl w:ilvl="5" w:tplc="0409001B" w:tentative="1">
+      <w:start w:val="1"/>
+      <w:numFmt w:val="lowerRoman"/>
+      <w:lvlText w:val="%6."/>
+      <w:lvlJc w:val="right"/>
+      <w:pPr>
+        <w:ind w:left="4320" w:hanging="180"/>
+      </w:pPr>
+    </w:lvl>
+    <w:lvl w:ilvl="6" w:tplc="0409000F" w:tentative="1">
+      <w:start w:val="1"/>
+      <w:numFmt w:val="decimal"/>
+      <w:lvlText w:val="%7."/>
+      <w:lvlJc w:val="left"/>
+      <w:pPr>
+        <w:ind w:left="5040" w:hanging="360"/>
+      </w:pPr>
+    </w:lvl>
+    <w:lvl w:ilvl="7" w:tplc="04090019" w:tentative="1">
+      <w:start w:val="1"/>
+      <w:numFmt w:val="lowerLetter"/>
+      <w:lvlText w:val="%8."/>
+      <w:lvlJc w:val="left"/>
+      <w:pPr>
+        <w:ind w:left="5760" w:hanging="360"/>
+      </w:pPr>
+    </w:lvl>
+    <w:lvl w:ilvl="8" w:tplc="0409001B" w:tentative="1">
+      <w:start w:val="1"/>
+      <w:numFmt w:val="lowerRoman"/>
+      <w:lvlText w:val="%9."/>
+      <w:lvlJc w:val="right"/>
+      <w:pPr>
+        <w:ind w:left="6480" w:hanging="180"/>
+      </w:pPr>
+    </w:lvl>
+  </w:abstractNum>
+  <w:abstractNum w:abstractNumId="6">
     <w:nsid w:val="5E897B1E"/>
     <w:multiLevelType w:val="hybridMultilevel"/>
     <w:tmpl w:val="278455A8"/>
@@ -1460,7 +2545,7 @@
       </w:rPr>
     </w:lvl>
   </w:abstractNum>
-  <w:abstractNum w:abstractNumId="4">
+  <w:abstractNum w:abstractNumId="7">
     <w:nsid w:val="67A90A69"/>
     <w:multiLevelType w:val="hybridMultilevel"/>
     <w:tmpl w:val="0C94E9DC"/>
@@ -1571,22 +2656,123 @@
       <w:rPr>
         <w:rFonts w:ascii="Wingdings" w:hAnsi="Wingdings" w:hint="default"/>
       </w:rPr>
+    </w:lvl>
+  </w:abstractNum>
+  <w:abstractNum w:abstractNumId="8">
+    <w:nsid w:val="760C0787"/>
+    <w:multiLevelType w:val="hybridMultilevel"/>
+    <w:tmpl w:val="CB341808"/>
+    <w:lvl w:ilvl="0" w:tplc="7286212C">
+      <w:start w:val="1"/>
+      <w:numFmt w:val="decimal"/>
+      <w:lvlText w:val="%1."/>
+      <w:lvlJc w:val="left"/>
+      <w:pPr>
+        <w:ind w:left="720" w:hanging="360"/>
+      </w:pPr>
+      <w:rPr>
+        <w:b w:val="0"/>
+      </w:rPr>
+    </w:lvl>
+    <w:lvl w:ilvl="1" w:tplc="04090019">
+      <w:start w:val="1"/>
+      <w:numFmt w:val="lowerLetter"/>
+      <w:lvlText w:val="%2."/>
+      <w:lvlJc w:val="left"/>
+      <w:pPr>
+        <w:ind w:left="1440" w:hanging="360"/>
+      </w:pPr>
+    </w:lvl>
+    <w:lvl w:ilvl="2" w:tplc="0409001B" w:tentative="1">
+      <w:start w:val="1"/>
+      <w:numFmt w:val="lowerRoman"/>
+      <w:lvlText w:val="%3."/>
+      <w:lvlJc w:val="right"/>
+      <w:pPr>
+        <w:ind w:left="2160" w:hanging="180"/>
+      </w:pPr>
+    </w:lvl>
+    <w:lvl w:ilvl="3" w:tplc="0409000F" w:tentative="1">
+      <w:start w:val="1"/>
+      <w:numFmt w:val="decimal"/>
+      <w:lvlText w:val="%4."/>
+      <w:lvlJc w:val="left"/>
+      <w:pPr>
+        <w:ind w:left="2880" w:hanging="360"/>
+      </w:pPr>
+    </w:lvl>
+    <w:lvl w:ilvl="4" w:tplc="04090019" w:tentative="1">
+      <w:start w:val="1"/>
+      <w:numFmt w:val="lowerLetter"/>
+      <w:lvlText w:val="%5."/>
+      <w:lvlJc w:val="left"/>
+      <w:pPr>
+        <w:ind w:left="3600" w:hanging="360"/>
+      </w:pPr>
+    </w:lvl>
+    <w:lvl w:ilvl="5" w:tplc="0409001B" w:tentative="1">
+      <w:start w:val="1"/>
+      <w:numFmt w:val="lowerRoman"/>
+      <w:lvlText w:val="%6."/>
+      <w:lvlJc w:val="right"/>
+      <w:pPr>
+        <w:ind w:left="4320" w:hanging="180"/>
+      </w:pPr>
+    </w:lvl>
+    <w:lvl w:ilvl="6" w:tplc="0409000F" w:tentative="1">
+      <w:start w:val="1"/>
+      <w:numFmt w:val="decimal"/>
+      <w:lvlText w:val="%7."/>
+      <w:lvlJc w:val="left"/>
+      <w:pPr>
+        <w:ind w:left="5040" w:hanging="360"/>
+      </w:pPr>
+    </w:lvl>
+    <w:lvl w:ilvl="7" w:tplc="04090019" w:tentative="1">
+      <w:start w:val="1"/>
+      <w:numFmt w:val="lowerLetter"/>
+      <w:lvlText w:val="%8."/>
+      <w:lvlJc w:val="left"/>
+      <w:pPr>
+        <w:ind w:left="5760" w:hanging="360"/>
+      </w:pPr>
+    </w:lvl>
+    <w:lvl w:ilvl="8" w:tplc="0409001B" w:tentative="1">
+      <w:start w:val="1"/>
+      <w:numFmt w:val="lowerRoman"/>
+      <w:lvlText w:val="%9."/>
+      <w:lvlJc w:val="right"/>
+      <w:pPr>
+        <w:ind w:left="6480" w:hanging="180"/>
+      </w:pPr>
     </w:lvl>
   </w:abstractNum>
   <w:num w:numId="1">
     <w:abstractNumId w:val="1"/>
   </w:num>
   <w:num w:numId="2">
-    <w:abstractNumId w:val="3"/>
+    <w:abstractNumId w:val="6"/>
   </w:num>
   <w:num w:numId="3">
     <w:abstractNumId w:val="0"/>
   </w:num>
   <w:num w:numId="4">
-    <w:abstractNumId w:val="4"/>
+    <w:abstractNumId w:val="7"/>
   </w:num>
   <w:num w:numId="5">
+    <w:abstractNumId w:val="3"/>
+  </w:num>
+  <w:num w:numId="6">
+    <w:abstractNumId w:val="8"/>
+  </w:num>
+  <w:num w:numId="7">
+    <w:abstractNumId w:val="5"/>
+  </w:num>
+  <w:num w:numId="8">
     <w:abstractNumId w:val="2"/>
+  </w:num>
+  <w:num w:numId="9">
+    <w:abstractNumId w:val="4"/>
   </w:num>
 </w:numbering>
 </file>

</xml_diff>

<commit_message>
Aug 2019 JS note modify
</commit_message>
<xml_diff>
--- a/git_command.docx
+++ b/git_command.docx
@@ -1597,8 +1597,6 @@
         </w:rPr>
         <w:t>git branch -a</w:t>
       </w:r>
-      <w:bookmarkStart w:id="0" w:name="_GoBack"/>
-      <w:bookmarkEnd w:id="0"/>
     </w:p>
     <w:p>
       <w:pPr>
@@ -1742,9 +1740,8 @@
       <w:pPr>
         <w:spacing w:after="0" w:line="240" w:lineRule="auto"/>
         <w:rPr>
+          <w:rStyle w:val="Hyperlink"/>
           <w:rFonts w:eastAsia="Times New Roman"/>
-          <w:sz w:val="24"/>
-          <w:szCs w:val="24"/>
         </w:rPr>
       </w:pPr>
       <w:r>
@@ -1761,9 +1758,374 @@
             <w:rStyle w:val="Hyperlink"/>
             <w:rFonts w:eastAsia="Times New Roman"/>
           </w:rPr>
-          <w:t>https://www.youtube.com/watch?v=HVsySz-h9r4</w:t>
+          <w:t>h</w:t>
+        </w:r>
+        <w:r>
+          <w:rPr>
+            <w:rStyle w:val="Hyperlink"/>
+            <w:rFonts w:eastAsia="Times New Roman"/>
+          </w:rPr>
+          <w:t>ttps://www.youtube.com/watch?v=HVsySz-h9r4</w:t>
         </w:r>
       </w:hyperlink>
+    </w:p>
+    <w:p>
+      <w:pPr>
+        <w:spacing w:after="0" w:line="240" w:lineRule="auto"/>
+        <w:rPr>
+          <w:rStyle w:val="Hyperlink"/>
+          <w:rFonts w:eastAsia="Times New Roman"/>
+        </w:rPr>
+      </w:pPr>
+    </w:p>
+    <w:p>
+      <w:pPr>
+        <w:spacing w:after="0" w:line="240" w:lineRule="auto"/>
+        <w:rPr>
+          <w:rStyle w:val="Hyperlink"/>
+          <w:rFonts w:eastAsia="Times New Roman"/>
+        </w:rPr>
+      </w:pPr>
+    </w:p>
+    <w:p>
+      <w:pPr>
+        <w:spacing w:after="0" w:line="240" w:lineRule="auto"/>
+        <w:rPr>
+          <w:rStyle w:val="Hyperlink"/>
+          <w:rFonts w:eastAsia="Times New Roman"/>
+        </w:rPr>
+      </w:pPr>
+    </w:p>
+    <w:p>
+      <w:pPr>
+        <w:spacing w:after="0" w:line="240" w:lineRule="auto"/>
+        <w:rPr>
+          <w:rStyle w:val="Hyperlink"/>
+          <w:rFonts w:eastAsia="Times New Roman"/>
+        </w:rPr>
+      </w:pPr>
+    </w:p>
+    <w:p>
+      <w:pPr>
+        <w:spacing w:after="0" w:line="240" w:lineRule="auto"/>
+        <w:rPr>
+          <w:rStyle w:val="Hyperlink"/>
+          <w:rFonts w:eastAsia="Times New Roman"/>
+        </w:rPr>
+      </w:pPr>
+    </w:p>
+    <w:p>
+      <w:pPr>
+        <w:spacing w:after="0" w:line="240" w:lineRule="auto"/>
+        <w:rPr>
+          <w:rStyle w:val="Hyperlink"/>
+          <w:rFonts w:eastAsia="Times New Roman"/>
+        </w:rPr>
+      </w:pPr>
+    </w:p>
+    <w:p>
+      <w:pPr>
+        <w:spacing w:after="0" w:line="240" w:lineRule="auto"/>
+        <w:rPr>
+          <w:rStyle w:val="Hyperlink"/>
+          <w:rFonts w:eastAsia="Times New Roman"/>
+        </w:rPr>
+      </w:pPr>
+    </w:p>
+    <w:p>
+      <w:pPr>
+        <w:spacing w:after="0" w:line="240" w:lineRule="auto"/>
+        <w:rPr>
+          <w:rStyle w:val="Hyperlink"/>
+          <w:rFonts w:eastAsia="Times New Roman"/>
+        </w:rPr>
+      </w:pPr>
+    </w:p>
+    <w:p>
+      <w:pPr>
+        <w:spacing w:after="0" w:line="240" w:lineRule="auto"/>
+        <w:rPr>
+          <w:rStyle w:val="Hyperlink"/>
+          <w:rFonts w:eastAsia="Times New Roman"/>
+        </w:rPr>
+      </w:pPr>
+    </w:p>
+    <w:p>
+      <w:pPr>
+        <w:spacing w:after="0" w:line="240" w:lineRule="auto"/>
+        <w:rPr>
+          <w:rStyle w:val="Hyperlink"/>
+          <w:rFonts w:eastAsia="Times New Roman"/>
+        </w:rPr>
+      </w:pPr>
+    </w:p>
+    <w:p>
+      <w:pPr>
+        <w:spacing w:after="0" w:line="240" w:lineRule="auto"/>
+        <w:rPr>
+          <w:rStyle w:val="Hyperlink"/>
+          <w:rFonts w:eastAsia="Times New Roman"/>
+        </w:rPr>
+      </w:pPr>
+    </w:p>
+    <w:p>
+      <w:pPr>
+        <w:spacing w:after="0" w:line="240" w:lineRule="auto"/>
+        <w:rPr>
+          <w:rStyle w:val="Hyperlink"/>
+          <w:rFonts w:eastAsia="Times New Roman"/>
+        </w:rPr>
+      </w:pPr>
+    </w:p>
+    <w:p>
+      <w:pPr>
+        <w:spacing w:after="0" w:line="240" w:lineRule="auto"/>
+        <w:rPr>
+          <w:rStyle w:val="Hyperlink"/>
+          <w:rFonts w:eastAsia="Times New Roman"/>
+        </w:rPr>
+      </w:pPr>
+    </w:p>
+    <w:p>
+      <w:pPr>
+        <w:spacing w:after="0" w:line="240" w:lineRule="auto"/>
+        <w:rPr>
+          <w:rStyle w:val="Hyperlink"/>
+          <w:rFonts w:eastAsia="Times New Roman"/>
+        </w:rPr>
+      </w:pPr>
+    </w:p>
+    <w:p>
+      <w:pPr>
+        <w:spacing w:after="0" w:line="240" w:lineRule="auto"/>
+        <w:rPr>
+          <w:rStyle w:val="Hyperlink"/>
+          <w:rFonts w:eastAsia="Times New Roman"/>
+        </w:rPr>
+      </w:pPr>
+    </w:p>
+    <w:p>
+      <w:pPr>
+        <w:spacing w:after="0" w:line="240" w:lineRule="auto"/>
+        <w:rPr>
+          <w:rStyle w:val="Hyperlink"/>
+          <w:rFonts w:eastAsia="Times New Roman"/>
+        </w:rPr>
+      </w:pPr>
+    </w:p>
+    <w:p>
+      <w:pPr>
+        <w:spacing w:after="0" w:line="240" w:lineRule="auto"/>
+        <w:rPr>
+          <w:rStyle w:val="Hyperlink"/>
+          <w:rFonts w:eastAsia="Times New Roman"/>
+        </w:rPr>
+      </w:pPr>
+    </w:p>
+    <w:p>
+      <w:pPr>
+        <w:spacing w:after="0" w:line="240" w:lineRule="auto"/>
+        <w:rPr>
+          <w:rStyle w:val="Hyperlink"/>
+          <w:rFonts w:eastAsia="Times New Roman"/>
+        </w:rPr>
+      </w:pPr>
+    </w:p>
+    <w:p>
+      <w:pPr>
+        <w:spacing w:after="0" w:line="240" w:lineRule="auto"/>
+        <w:rPr>
+          <w:rStyle w:val="Hyperlink"/>
+          <w:rFonts w:eastAsia="Times New Roman"/>
+        </w:rPr>
+      </w:pPr>
+    </w:p>
+    <w:p>
+      <w:pPr>
+        <w:spacing w:after="0" w:line="240" w:lineRule="auto"/>
+        <w:rPr>
+          <w:rStyle w:val="Hyperlink"/>
+          <w:rFonts w:eastAsia="Times New Roman"/>
+        </w:rPr>
+      </w:pPr>
+    </w:p>
+    <w:p>
+      <w:pPr>
+        <w:spacing w:after="0" w:line="240" w:lineRule="auto"/>
+        <w:rPr>
+          <w:rStyle w:val="Hyperlink"/>
+          <w:rFonts w:eastAsia="Times New Roman"/>
+        </w:rPr>
+      </w:pPr>
+    </w:p>
+    <w:p>
+      <w:pPr>
+        <w:spacing w:after="0" w:line="240" w:lineRule="auto"/>
+        <w:rPr>
+          <w:rStyle w:val="Hyperlink"/>
+          <w:rFonts w:eastAsia="Times New Roman"/>
+        </w:rPr>
+      </w:pPr>
+    </w:p>
+    <w:p>
+      <w:pPr>
+        <w:spacing w:after="0" w:line="240" w:lineRule="auto"/>
+        <w:rPr>
+          <w:rStyle w:val="Hyperlink"/>
+          <w:rFonts w:eastAsia="Times New Roman"/>
+        </w:rPr>
+      </w:pPr>
+    </w:p>
+    <w:p>
+      <w:pPr>
+        <w:spacing w:after="0" w:line="240" w:lineRule="auto"/>
+        <w:rPr>
+          <w:rStyle w:val="Hyperlink"/>
+          <w:rFonts w:eastAsia="Times New Roman"/>
+        </w:rPr>
+      </w:pPr>
+    </w:p>
+    <w:p>
+      <w:pPr>
+        <w:spacing w:after="0" w:line="240" w:lineRule="auto"/>
+        <w:rPr>
+          <w:rStyle w:val="Hyperlink"/>
+          <w:rFonts w:eastAsia="Times New Roman"/>
+        </w:rPr>
+      </w:pPr>
+    </w:p>
+    <w:p>
+      <w:pPr>
+        <w:spacing w:after="0" w:line="240" w:lineRule="auto"/>
+        <w:rPr>
+          <w:rStyle w:val="Hyperlink"/>
+          <w:rFonts w:eastAsia="Times New Roman"/>
+        </w:rPr>
+      </w:pPr>
+      <w:bookmarkStart w:id="0" w:name="_GoBack"/>
+      <w:bookmarkEnd w:id="0"/>
+    </w:p>
+    <w:p>
+      <w:pPr>
+        <w:spacing w:after="0" w:line="240" w:lineRule="auto"/>
+        <w:rPr>
+          <w:rFonts w:eastAsia="Times New Roman"/>
+          <w:sz w:val="24"/>
+          <w:szCs w:val="24"/>
+        </w:rPr>
+      </w:pPr>
+      <w:r>
+        <w:rPr>
+          <w:rStyle w:val="Hyperlink"/>
+          <w:rFonts w:eastAsia="Times New Roman"/>
+          <w:b/>
+          <w:color w:val="000000" w:themeColor="text1"/>
+          <w:u w:val="none"/>
+        </w:rPr>
+        <w:lastRenderedPageBreak/>
+        <w:t>Add existing project to Github:</w:t>
+      </w:r>
+      <w:r>
+        <w:rPr>
+          <w:rStyle w:val="Hyperlink"/>
+          <w:rFonts w:eastAsia="Times New Roman"/>
+          <w:b/>
+          <w:color w:val="000000" w:themeColor="text1"/>
+          <w:u w:val="none"/>
+        </w:rPr>
+        <w:t xml:space="preserve"> </w:t>
+      </w:r>
+      <w:hyperlink r:id="rId11" w:history="1">
+        <w:r>
+          <w:rPr>
+            <w:rStyle w:val="Hyperlink"/>
+            <w:rFonts w:eastAsia="Times New Roman"/>
+          </w:rPr>
+          <w:t>https://www.softwarelab.it/2018/10/12/adding-an-existing-project-to-github-using-the-command-line/</w:t>
+        </w:r>
+      </w:hyperlink>
+    </w:p>
+    <w:p>
+      <w:pPr>
+        <w:spacing w:after="0" w:line="240" w:lineRule="auto"/>
+        <w:rPr>
+          <w:rStyle w:val="Hyperlink"/>
+          <w:rFonts w:eastAsia="Times New Roman"/>
+          <w:b/>
+          <w:color w:val="000000" w:themeColor="text1"/>
+          <w:u w:val="none"/>
+        </w:rPr>
+      </w:pPr>
+    </w:p>
+    <w:p>
+      <w:pPr>
+        <w:spacing w:after="0" w:line="240" w:lineRule="auto"/>
+        <w:rPr>
+          <w:rFonts w:eastAsia="Times New Roman"/>
+          <w:b/>
+          <w:color w:val="000000" w:themeColor="text1"/>
+          <w:sz w:val="24"/>
+          <w:szCs w:val="24"/>
+        </w:rPr>
+      </w:pPr>
+      <w:r>
+        <w:rPr>
+          <w:rFonts w:eastAsia="Times New Roman"/>
+          <w:b/>
+          <w:noProof/>
+          <w:color w:val="000000" w:themeColor="text1"/>
+          <w:sz w:val="24"/>
+          <w:szCs w:val="24"/>
+        </w:rPr>
+        <w:drawing>
+          <wp:inline distT="0" distB="0" distL="0" distR="0" wp14:anchorId="61553304" wp14:editId="1A9BCDFB">
+            <wp:extent cx="5478780" cy="6353810"/>
+            <wp:effectExtent l="0" t="0" r="0" b="0"/>
+            <wp:docPr id="2" name="Picture 2" descr="../../Screen%20Shot%202019-08-23%20at%201.45.42%20PM.png"/>
+            <wp:cNvGraphicFramePr>
+              <a:graphicFrameLocks xmlns:a="http://schemas.openxmlformats.org/drawingml/2006/main" noChangeAspect="1"/>
+            </wp:cNvGraphicFramePr>
+            <a:graphic xmlns:a="http://schemas.openxmlformats.org/drawingml/2006/main">
+              <a:graphicData uri="http://schemas.openxmlformats.org/drawingml/2006/picture">
+                <pic:pic xmlns:pic="http://schemas.openxmlformats.org/drawingml/2006/picture">
+                  <pic:nvPicPr>
+                    <pic:cNvPr id="0" name="Picture 1" descr="../../Screen%20Shot%202019-08-23%20at%201.45.42%20PM.png"/>
+                    <pic:cNvPicPr>
+                      <a:picLocks noChangeAspect="1" noChangeArrowheads="1"/>
+                    </pic:cNvPicPr>
+                  </pic:nvPicPr>
+                  <pic:blipFill>
+                    <a:blip r:embed="rId12">
+                      <a:extLst>
+                        <a:ext uri="{28A0092B-C50C-407E-A947-70E740481C1C}">
+                          <a14:useLocalDpi xmlns:a14="http://schemas.microsoft.com/office/drawing/2010/main" val="0"/>
+                        </a:ext>
+                      </a:extLst>
+                    </a:blip>
+                    <a:srcRect/>
+                    <a:stretch>
+                      <a:fillRect/>
+                    </a:stretch>
+                  </pic:blipFill>
+                  <pic:spPr bwMode="auto">
+                    <a:xfrm>
+                      <a:off x="0" y="0"/>
+                      <a:ext cx="5478780" cy="6353810"/>
+                    </a:xfrm>
+                    <a:prstGeom prst="rect">
+                      <a:avLst/>
+                    </a:prstGeom>
+                    <a:noFill/>
+                    <a:ln>
+                      <a:noFill/>
+                    </a:ln>
+                  </pic:spPr>
+                </pic:pic>
+              </a:graphicData>
+            </a:graphic>
+          </wp:inline>
+        </w:drawing>
+      </w:r>
     </w:p>
     <w:sectPr>
       <w:pgSz w:w="12240" w:h="15840"/>
@@ -3385,6 +3747,18 @@
       <w:u w:val="single"/>
     </w:rPr>
   </w:style>
+  <w:style w:type="character" w:styleId="FollowedHyperlink">
+    <w:name w:val="FollowedHyperlink"/>
+    <w:basedOn w:val="DefaultParagraphFont"/>
+    <w:uiPriority w:val="99"/>
+    <w:semiHidden/>
+    <w:unhideWhenUsed/>
+    <w:rsid w:val="00ED5139"/>
+    <w:rPr>
+      <w:color w:val="800080" w:themeColor="followedHyperlink"/>
+      <w:u w:val="single"/>
+    </w:rPr>
+  </w:style>
 </w:styles>
 </file>
 

</xml_diff>